<commit_message>
UPDATE Exp05 Fit Curve
</commit_message>
<xml_diff>
--- a/EOExp05/EOExp05_Final.docx
+++ b/EOExp05/EOExp05_Final.docx
@@ -1,6 +1,6 @@
 
 <file path=word/document.xml><?xml version="1.0" encoding="utf-8"?>
-<w:document xmlns:wpc="http://schemas.microsoft.com/office/word/2010/wordprocessingCanvas" xmlns:cx="http://schemas.microsoft.com/office/drawing/2014/chartex" xmlns:cx1="http://schemas.microsoft.com/office/drawing/2015/9/8/chartex" xmlns:cx2="http://schemas.microsoft.com/office/drawing/2015/10/21/chartex" xmlns:cx3="http://schemas.microsoft.com/office/drawing/2016/5/9/chartex" xmlns:cx4="http://schemas.microsoft.com/office/drawing/2016/5/10/chartex" xmlns:cx5="http://schemas.microsoft.com/office/drawing/2016/5/11/chartex" xmlns:cx6="http://schemas.microsoft.com/office/drawing/2016/5/12/chartex" xmlns:cx7="http://schemas.microsoft.com/office/drawing/2016/5/13/chartex" xmlns:cx8="http://schemas.microsoft.com/office/drawing/2016/5/14/chartex" xmlns:mc="http://schemas.openxmlformats.org/markup-compatibility/2006" xmlns:aink="http://schemas.microsoft.com/office/drawing/2016/ink" xmlns:am3d="http://schemas.microsoft.com/office/drawing/2017/model3d" xmlns:o="urn:schemas-microsoft-com:office:office" xmlns:r="http://schemas.openxmlformats.org/officeDocument/2006/relationships" xmlns:m="http://schemas.openxmlformats.org/officeDocument/2006/math" xmlns:v="urn:schemas-microsoft-com:vml" xmlns:wp14="http://schemas.microsoft.com/office/word/2010/wordprocessingDrawing" xmlns:wp="http://schemas.openxmlformats.org/drawingml/2006/wordprocessingDrawing" xmlns:w10="urn:schemas-microsoft-com:office:word" xmlns:w="http://schemas.openxmlformats.org/wordprocessingml/2006/main" xmlns:w14="http://schemas.microsoft.com/office/word/2010/wordml" xmlns:w15="http://schemas.microsoft.com/office/word/2012/wordml" xmlns:w16cex="http://schemas.microsoft.com/office/word/2018/wordml/cex" xmlns:w16cid="http://schemas.microsoft.com/office/word/2016/wordml/cid" xmlns:w16="http://schemas.microsoft.com/office/word/2018/wordml" xmlns:w16se="http://schemas.microsoft.com/office/word/2015/wordml/symex" xmlns:wpg="http://schemas.microsoft.com/office/word/2010/wordprocessingGroup" xmlns:wpi="http://schemas.microsoft.com/office/word/2010/wordprocessingInk" xmlns:wne="http://schemas.microsoft.com/office/word/2006/wordml" xmlns:wps="http://schemas.microsoft.com/office/word/2010/wordprocessingShape" mc:Ignorable="w14 w15 w16se w16cid w16 w16cex wp14">
+<w:document xmlns:wpc="http://schemas.microsoft.com/office/word/2010/wordprocessingCanvas" xmlns:cx="http://schemas.microsoft.com/office/drawing/2014/chartex" xmlns:cx1="http://schemas.microsoft.com/office/drawing/2015/9/8/chartex" xmlns:cx2="http://schemas.microsoft.com/office/drawing/2015/10/21/chartex" xmlns:cx3="http://schemas.microsoft.com/office/drawing/2016/5/9/chartex" xmlns:cx4="http://schemas.microsoft.com/office/drawing/2016/5/10/chartex" xmlns:cx5="http://schemas.microsoft.com/office/drawing/2016/5/11/chartex" xmlns:cx6="http://schemas.microsoft.com/office/drawing/2016/5/12/chartex" xmlns:cx7="http://schemas.microsoft.com/office/drawing/2016/5/13/chartex" xmlns:cx8="http://schemas.microsoft.com/office/drawing/2016/5/14/chartex" xmlns:mc="http://schemas.openxmlformats.org/markup-compatibility/2006" xmlns:aink="http://schemas.microsoft.com/office/drawing/2016/ink" xmlns:am3d="http://schemas.microsoft.com/office/drawing/2017/model3d" xmlns:o="urn:schemas-microsoft-com:office:office" xmlns:r="http://schemas.openxmlformats.org/officeDocument/2006/relationships" xmlns:m="http://schemas.openxmlformats.org/officeDocument/2006/math" xmlns:v="urn:schemas-microsoft-com:vml" xmlns:wp14="http://schemas.microsoft.com/office/word/2010/wordprocessingDrawing" xmlns:wp="http://schemas.openxmlformats.org/drawingml/2006/wordprocessingDrawing" xmlns:w10="urn:schemas-microsoft-com:office:word" xmlns:w="http://schemas.openxmlformats.org/wordprocessingml/2006/main" xmlns:w14="http://schemas.microsoft.com/office/word/2010/wordml" xmlns:w15="http://schemas.microsoft.com/office/word/2012/wordml" xmlns:w16cex="http://schemas.microsoft.com/office/word/2018/wordml/cex" xmlns:w16cid="http://schemas.microsoft.com/office/word/2016/wordml/cid" xmlns:w16="http://schemas.microsoft.com/office/word/2018/wordml" xmlns:w16sdtdh="http://schemas.microsoft.com/office/word/2020/wordml/sdtdatahash" xmlns:w16se="http://schemas.microsoft.com/office/word/2015/wordml/symex" xmlns:wpg="http://schemas.microsoft.com/office/word/2010/wordprocessingGroup" xmlns:wpi="http://schemas.microsoft.com/office/word/2010/wordprocessingInk" xmlns:wne="http://schemas.microsoft.com/office/word/2006/wordml" xmlns:wps="http://schemas.microsoft.com/office/word/2010/wordprocessingShape" mc:Ignorable="w14 w15 w16se w16cid w16 w16cex w16sdtdh wp14">
   <w:body>
     <w:tbl>
       <w:tblPr>
@@ -49,7 +49,7 @@
                 <w:sz w:val="40"/>
                 <w:szCs w:val="40"/>
               </w:rPr>
-              <w:t>二</w:t>
+              <w:t>五</w:t>
             </w:r>
             <w:r>
               <w:rPr>
@@ -236,7 +236,7 @@
               <w:ind w:rightChars="-43" w:right="-103"/>
               <w:jc w:val="right"/>
               <w:rPr>
-                <w:rFonts w:ascii="Microsoft JhengHei UI" w:eastAsia="SimSun" w:hAnsi="Microsoft JhengHei UI" w:hint="eastAsia"/>
+                <w:rFonts w:ascii="Microsoft JhengHei UI" w:eastAsia="SimSun" w:hAnsi="Microsoft JhengHei UI"/>
                 <w:b/>
                 <w:bCs/>
               </w:rPr>
@@ -308,19 +308,11 @@
                 <w:rFonts w:ascii="Microsoft JhengHei UI" w:eastAsia="Microsoft JhengHei UI" w:hAnsi="Microsoft JhengHei UI"/>
               </w:rPr>
             </w:pPr>
-            <w:proofErr w:type="gramStart"/>
             <w:r>
               <w:rPr>
                 <w:rFonts w:ascii="Microsoft JhengHei UI" w:eastAsia="Microsoft JhengHei UI" w:hAnsi="Microsoft JhengHei UI" w:hint="eastAsia"/>
               </w:rPr>
-              <w:t>吳浩</w:t>
-            </w:r>
-            <w:proofErr w:type="gramEnd"/>
-            <w:r>
-              <w:rPr>
-                <w:rFonts w:ascii="Microsoft JhengHei UI" w:eastAsia="Microsoft JhengHei UI" w:hAnsi="Microsoft JhengHei UI" w:hint="eastAsia"/>
-              </w:rPr>
-              <w:t>瑜</w:t>
+              <w:t>吳浩瑜</w:t>
             </w:r>
           </w:p>
           <w:p>
@@ -330,10 +322,9 @@
               <w:ind w:leftChars="63" w:left="177" w:hangingChars="11" w:hanging="26"/>
               <w:jc w:val="right"/>
               <w:rPr>
-                <w:rFonts w:ascii="Microsoft JhengHei UI" w:eastAsia="SimSun" w:hAnsi="Microsoft JhengHei UI" w:hint="eastAsia"/>
+                <w:rFonts w:ascii="Microsoft JhengHei UI" w:eastAsia="SimSun" w:hAnsi="Microsoft JhengHei UI"/>
                 <w:b/>
                 <w:bCs/>
-                <w:lang w:eastAsia="zh-CN"/>
               </w:rPr>
             </w:pPr>
             <w:r>
@@ -371,27 +362,34 @@
           <w:bCs/>
           <w:szCs w:val="24"/>
         </w:rPr>
-        <w:t>LED樣品發光</w:t>
-      </w:r>
-      <w:proofErr w:type="gramStart"/>
+        <w:t>電流電壓特性量測</w:t>
+      </w:r>
+    </w:p>
+    <w:p>
+      <w:pPr>
+        <w:pStyle w:val="ListParagraph"/>
+        <w:adjustRightInd w:val="0"/>
+        <w:snapToGrid w:val="0"/>
+        <w:spacing w:after="240"/>
+        <w:ind w:leftChars="0" w:left="0" w:firstLineChars="177" w:firstLine="425"/>
+        <w:rPr>
+          <w:rFonts w:ascii="Microsoft JhengHei UI" w:eastAsia="Microsoft JhengHei UI" w:hAnsi="Microsoft JhengHei UI"/>
+          <w:szCs w:val="24"/>
+        </w:rPr>
+      </w:pPr>
       <w:r>
         <w:rPr>
           <w:rFonts w:ascii="Microsoft JhengHei UI" w:eastAsia="Microsoft JhengHei UI" w:hAnsi="Microsoft JhengHei UI" w:hint="eastAsia"/>
-          <w:b/>
-          <w:bCs/>
-          <w:szCs w:val="24"/>
-        </w:rPr>
-        <w:t>頻譜隨溫度</w:t>
-      </w:r>
-      <w:proofErr w:type="gramEnd"/>
-      <w:r>
-        <w:rPr>
-          <w:rFonts w:ascii="Microsoft JhengHei UI" w:eastAsia="Microsoft JhengHei UI" w:hAnsi="Microsoft JhengHei UI" w:hint="eastAsia"/>
-          <w:b/>
-          <w:bCs/>
-          <w:szCs w:val="24"/>
-        </w:rPr>
-        <w:t>的變化</w:t>
+          <w:szCs w:val="24"/>
+        </w:rPr>
+        <w:t>M</w:t>
+      </w:r>
+      <w:r>
+        <w:rPr>
+          <w:rFonts w:ascii="Microsoft JhengHei UI" w:eastAsia="Microsoft JhengHei UI" w:hAnsi="Microsoft JhengHei UI"/>
+          <w:szCs w:val="24"/>
+        </w:rPr>
+        <w:t>arket LED</w:t>
       </w:r>
     </w:p>
     <w:p>
@@ -412,9 +410,9 @@
           <w:noProof/>
         </w:rPr>
         <w:drawing>
-          <wp:inline distT="0" distB="0" distL="0" distR="0" wp14:anchorId="036F81BF" wp14:editId="679B93AF">
-            <wp:extent cx="5760000" cy="1920000"/>
-            <wp:effectExtent l="0" t="0" r="0" b="4445"/>
+          <wp:inline distT="0" distB="0" distL="0" distR="0" wp14:anchorId="036F81BF" wp14:editId="34DB0F4A">
+            <wp:extent cx="4320000" cy="2160000"/>
+            <wp:effectExtent l="0" t="0" r="4445" b="0"/>
             <wp:docPr id="4" name="Picture 4"/>
             <wp:cNvGraphicFramePr>
               <a:graphicFrameLocks xmlns:a="http://schemas.openxmlformats.org/drawingml/2006/main" noChangeAspect="1"/>
@@ -443,7 +441,7 @@
                   <pic:spPr bwMode="auto">
                     <a:xfrm>
                       <a:off x="0" y="0"/>
-                      <a:ext cx="5760000" cy="1920000"/>
+                      <a:ext cx="4320000" cy="2160000"/>
                     </a:xfrm>
                     <a:prstGeom prst="rect">
                       <a:avLst/>
@@ -463,6 +461,560 @@
     <w:p>
       <w:pPr>
         <w:pStyle w:val="ListParagraph"/>
+        <w:adjustRightInd w:val="0"/>
+        <w:snapToGrid w:val="0"/>
+        <w:spacing w:after="240"/>
+        <w:ind w:leftChars="0" w:left="0"/>
+        <w:jc w:val="center"/>
+        <w:rPr>
+          <w:rFonts w:ascii="Microsoft JhengHei UI" w:eastAsia="Microsoft JhengHei UI" w:hAnsi="Microsoft JhengHei UI" w:hint="eastAsia"/>
+          <w:iCs/>
+          <w:szCs w:val="24"/>
+        </w:rPr>
+      </w:pPr>
+      <m:oMathPara>
+        <m:oMath>
+          <m:d>
+            <m:dPr>
+              <m:begChr m:val="{"/>
+              <m:endChr m:val=""/>
+              <m:ctrlPr>
+                <w:rPr>
+                  <w:rFonts w:ascii="Cambria Math" w:eastAsia="Microsoft JhengHei UI" w:hAnsi="Cambria Math"/>
+                  <w:i/>
+                  <w:szCs w:val="24"/>
+                </w:rPr>
+              </m:ctrlPr>
+            </m:dPr>
+            <m:e>
+              <m:eqArr>
+                <m:eqArrPr>
+                  <m:ctrlPr>
+                    <w:rPr>
+                      <w:rFonts w:ascii="Cambria Math" w:eastAsia="Microsoft JhengHei UI" w:hAnsi="Cambria Math"/>
+                      <w:i/>
+                      <w:szCs w:val="24"/>
+                    </w:rPr>
+                  </m:ctrlPr>
+                </m:eqArrPr>
+                <m:e>
+                  <m:sSub>
+                    <m:sSubPr>
+                      <m:ctrlPr>
+                        <w:rPr>
+                          <w:rFonts w:ascii="Cambria Math" w:eastAsia="Microsoft JhengHei UI" w:hAnsi="Cambria Math"/>
+                          <w:i/>
+                          <w:szCs w:val="24"/>
+                        </w:rPr>
+                      </m:ctrlPr>
+                    </m:sSubPr>
+                    <m:e>
+                      <m:r>
+                        <w:rPr>
+                          <w:rFonts w:ascii="Cambria Math" w:eastAsia="Microsoft JhengHei UI" w:hAnsi="Cambria Math"/>
+                          <w:szCs w:val="24"/>
+                        </w:rPr>
+                        <m:t>E</m:t>
+                      </m:r>
+                    </m:e>
+                    <m:sub>
+                      <m:r>
+                        <w:rPr>
+                          <w:rFonts w:ascii="Cambria Math" w:eastAsia="Microsoft JhengHei UI" w:hAnsi="Cambria Math"/>
+                          <w:szCs w:val="24"/>
+                        </w:rPr>
+                        <m:t>g</m:t>
+                      </m:r>
+                    </m:sub>
+                  </m:sSub>
+                  <m:r>
+                    <w:rPr>
+                      <w:rFonts w:ascii="Cambria Math" w:eastAsia="Microsoft JhengHei UI" w:hAnsi="Cambria Math"/>
+                      <w:szCs w:val="24"/>
+                    </w:rPr>
+                    <m:t>&amp;≅</m:t>
+                  </m:r>
+                  <m:r>
+                    <w:rPr>
+                      <w:rFonts w:ascii="Cambria Math" w:eastAsia="Microsoft JhengHei UI" w:hAnsi="Cambria Math"/>
+                      <w:szCs w:val="24"/>
+                    </w:rPr>
+                    <m:t>&amp;&amp;</m:t>
+                  </m:r>
+                  <m:r>
+                    <w:rPr>
+                      <w:rFonts w:ascii="Cambria Math" w:eastAsia="Microsoft JhengHei UI" w:hAnsi="Cambria Math"/>
+                      <w:szCs w:val="24"/>
+                    </w:rPr>
+                    <m:t>2.</m:t>
+                  </m:r>
+                  <m:r>
+                    <w:rPr>
+                      <w:rFonts w:ascii="Cambria Math" w:eastAsia="Microsoft JhengHei UI" w:hAnsi="Cambria Math"/>
+                      <w:szCs w:val="24"/>
+                    </w:rPr>
+                    <m:t>64</m:t>
+                  </m:r>
+                  <m:r>
+                    <w:rPr>
+                      <w:rFonts w:ascii="Cambria Math" w:eastAsia="Microsoft JhengHei UI" w:hAnsi="Cambria Math"/>
+                      <w:szCs w:val="24"/>
+                    </w:rPr>
+                    <m:t>&amp;&amp;</m:t>
+                  </m:r>
+                  <m:d>
+                    <m:dPr>
+                      <m:ctrlPr>
+                        <w:rPr>
+                          <w:rFonts w:ascii="Cambria Math" w:eastAsia="Microsoft JhengHei UI" w:hAnsi="Cambria Math"/>
+                          <w:iCs/>
+                          <w:szCs w:val="24"/>
+                        </w:rPr>
+                      </m:ctrlPr>
+                    </m:dPr>
+                    <m:e>
+                      <m:r>
+                        <m:rPr>
+                          <m:sty m:val="p"/>
+                        </m:rPr>
+                        <w:rPr>
+                          <w:rFonts w:ascii="Cambria Math" w:eastAsia="Microsoft JhengHei UI" w:hAnsi="Cambria Math"/>
+                          <w:szCs w:val="24"/>
+                        </w:rPr>
+                        <m:t>eV</m:t>
+                      </m:r>
+                    </m:e>
+                  </m:d>
+                </m:e>
+                <m:e>
+                  <m:sSub>
+                    <m:sSubPr>
+                      <m:ctrlPr>
+                        <w:rPr>
+                          <w:rFonts w:ascii="Cambria Math" w:eastAsia="Microsoft JhengHei UI" w:hAnsi="Cambria Math"/>
+                          <w:i/>
+                          <w:szCs w:val="24"/>
+                        </w:rPr>
+                      </m:ctrlPr>
+                    </m:sSubPr>
+                    <m:e>
+                      <m:r>
+                        <w:rPr>
+                          <w:rFonts w:ascii="Cambria Math" w:eastAsia="Microsoft JhengHei UI" w:hAnsi="Cambria Math"/>
+                          <w:szCs w:val="24"/>
+                        </w:rPr>
+                        <m:t>R</m:t>
+                      </m:r>
+                    </m:e>
+                    <m:sub>
+                      <m:r>
+                        <w:rPr>
+                          <w:rFonts w:ascii="Cambria Math" w:eastAsia="Microsoft JhengHei UI" w:hAnsi="Cambria Math"/>
+                          <w:szCs w:val="24"/>
+                        </w:rPr>
+                        <m:t>S</m:t>
+                      </m:r>
+                    </m:sub>
+                  </m:sSub>
+                  <m:r>
+                    <w:rPr>
+                      <w:rFonts w:ascii="Cambria Math" w:eastAsia="Microsoft JhengHei UI" w:hAnsi="Cambria Math"/>
+                      <w:szCs w:val="24"/>
+                    </w:rPr>
+                    <m:t>&amp;≅</m:t>
+                  </m:r>
+                  <m:r>
+                    <w:rPr>
+                      <w:rFonts w:ascii="Cambria Math" w:eastAsia="Microsoft JhengHei UI" w:hAnsi="Cambria Math"/>
+                      <w:szCs w:val="24"/>
+                    </w:rPr>
+                    <m:t>&amp;&amp;</m:t>
+                  </m:r>
+                  <m:r>
+                    <w:rPr>
+                      <w:rFonts w:ascii="Cambria Math" w:eastAsia="Microsoft JhengHei UI" w:hAnsi="Cambria Math"/>
+                      <w:szCs w:val="24"/>
+                    </w:rPr>
+                    <m:t>26.81</m:t>
+                  </m:r>
+                  <m:r>
+                    <w:rPr>
+                      <w:rFonts w:ascii="Cambria Math" w:eastAsia="Microsoft JhengHei UI" w:hAnsi="Cambria Math"/>
+                      <w:szCs w:val="24"/>
+                    </w:rPr>
+                    <m:t>&amp;&amp;</m:t>
+                  </m:r>
+                  <m:d>
+                    <m:dPr>
+                      <m:ctrlPr>
+                        <w:rPr>
+                          <w:rFonts w:ascii="Cambria Math" w:eastAsia="Microsoft JhengHei UI" w:hAnsi="Cambria Math"/>
+                          <w:iCs/>
+                          <w:szCs w:val="24"/>
+                        </w:rPr>
+                      </m:ctrlPr>
+                    </m:dPr>
+                    <m:e>
+                      <m:r>
+                        <m:rPr>
+                          <m:sty m:val="p"/>
+                        </m:rPr>
+                        <w:rPr>
+                          <w:rFonts w:ascii="Cambria Math" w:eastAsia="Microsoft JhengHei UI" w:hAnsi="Cambria Math"/>
+                          <w:szCs w:val="24"/>
+                        </w:rPr>
+                        <m:t>Ω</m:t>
+                      </m:r>
+                    </m:e>
+                  </m:d>
+                </m:e>
+                <m:e>
+                  <m:r>
+                    <w:rPr>
+                      <w:rFonts w:ascii="Cambria Math" w:eastAsia="Microsoft JhengHei UI" w:hAnsi="Cambria Math"/>
+                      <w:szCs w:val="24"/>
+                    </w:rPr>
+                    <m:t>n&amp;≅</m:t>
+                  </m:r>
+                  <m:r>
+                    <w:rPr>
+                      <w:rFonts w:ascii="Cambria Math" w:eastAsia="Microsoft JhengHei UI" w:hAnsi="Cambria Math"/>
+                      <w:szCs w:val="24"/>
+                    </w:rPr>
+                    <m:t>&amp;&amp;</m:t>
+                  </m:r>
+                  <m:r>
+                    <w:rPr>
+                      <w:rFonts w:ascii="Cambria Math" w:eastAsia="Microsoft JhengHei UI" w:hAnsi="Cambria Math"/>
+                      <w:szCs w:val="24"/>
+                    </w:rPr>
+                    <m:t>1.</m:t>
+                  </m:r>
+                  <m:r>
+                    <w:rPr>
+                      <w:rFonts w:ascii="Cambria Math" w:eastAsia="Microsoft JhengHei UI" w:hAnsi="Cambria Math"/>
+                      <w:szCs w:val="24"/>
+                    </w:rPr>
+                    <m:t>25</m:t>
+                  </m:r>
+                </m:e>
+              </m:eqArr>
+            </m:e>
+          </m:d>
+        </m:oMath>
+      </m:oMathPara>
+    </w:p>
+    <w:p>
+      <w:pPr>
+        <w:pStyle w:val="ListParagraph"/>
+        <w:adjustRightInd w:val="0"/>
+        <w:snapToGrid w:val="0"/>
+        <w:spacing w:after="240"/>
+        <w:ind w:leftChars="0" w:left="0" w:firstLineChars="177" w:firstLine="425"/>
+        <w:rPr>
+          <w:rFonts w:ascii="Microsoft JhengHei UI" w:eastAsia="Microsoft JhengHei UI" w:hAnsi="Microsoft JhengHei UI"/>
+          <w:szCs w:val="24"/>
+        </w:rPr>
+      </w:pPr>
+      <w:r>
+        <w:rPr>
+          <w:rFonts w:ascii="Microsoft JhengHei UI" w:eastAsia="Microsoft JhengHei UI" w:hAnsi="Microsoft JhengHei UI" w:hint="eastAsia"/>
+          <w:szCs w:val="24"/>
+        </w:rPr>
+        <w:t>C</w:t>
+      </w:r>
+      <w:r>
+        <w:rPr>
+          <w:rFonts w:ascii="Microsoft JhengHei UI" w:eastAsia="Microsoft JhengHei UI" w:hAnsi="Microsoft JhengHei UI"/>
+          <w:szCs w:val="24"/>
+        </w:rPr>
+        <w:t>rystal LED</w:t>
+      </w:r>
+    </w:p>
+    <w:p>
+      <w:pPr>
+        <w:pStyle w:val="ListParagraph"/>
+        <w:adjustRightInd w:val="0"/>
+        <w:snapToGrid w:val="0"/>
+        <w:spacing w:after="240"/>
+        <w:ind w:leftChars="0" w:left="0"/>
+        <w:jc w:val="center"/>
+        <w:rPr>
+          <w:rFonts w:ascii="Microsoft JhengHei UI" w:eastAsia="Microsoft JhengHei UI" w:hAnsi="Microsoft JhengHei UI"/>
+          <w:szCs w:val="24"/>
+        </w:rPr>
+      </w:pPr>
+      <w:r>
+        <w:rPr>
+          <w:noProof/>
+        </w:rPr>
+        <w:drawing>
+          <wp:inline distT="0" distB="0" distL="0" distR="0" wp14:anchorId="232F14AB" wp14:editId="69671A5D">
+            <wp:extent cx="4320000" cy="2160000"/>
+            <wp:effectExtent l="0" t="0" r="4445" b="0"/>
+            <wp:docPr id="1" name="Picture 1"/>
+            <wp:cNvGraphicFramePr>
+              <a:graphicFrameLocks xmlns:a="http://schemas.openxmlformats.org/drawingml/2006/main" noChangeAspect="1"/>
+            </wp:cNvGraphicFramePr>
+            <a:graphic xmlns:a="http://schemas.openxmlformats.org/drawingml/2006/main">
+              <a:graphicData uri="http://schemas.openxmlformats.org/drawingml/2006/picture">
+                <pic:pic xmlns:pic="http://schemas.openxmlformats.org/drawingml/2006/picture">
+                  <pic:nvPicPr>
+                    <pic:cNvPr id="1" name="Picture 1"/>
+                    <pic:cNvPicPr>
+                      <a:picLocks noChangeAspect="1" noChangeArrowheads="1"/>
+                    </pic:cNvPicPr>
+                  </pic:nvPicPr>
+                  <pic:blipFill>
+                    <a:blip r:embed="rId8" cstate="print">
+                      <a:extLst>
+                        <a:ext uri="{28A0092B-C50C-407E-A947-70E740481C1C}">
+                          <a14:useLocalDpi xmlns:a14="http://schemas.microsoft.com/office/drawing/2010/main" val="0"/>
+                        </a:ext>
+                      </a:extLst>
+                    </a:blip>
+                    <a:stretch>
+                      <a:fillRect/>
+                    </a:stretch>
+                  </pic:blipFill>
+                  <pic:spPr bwMode="auto">
+                    <a:xfrm>
+                      <a:off x="0" y="0"/>
+                      <a:ext cx="4320000" cy="2160000"/>
+                    </a:xfrm>
+                    <a:prstGeom prst="rect">
+                      <a:avLst/>
+                    </a:prstGeom>
+                    <a:noFill/>
+                    <a:ln>
+                      <a:noFill/>
+                    </a:ln>
+                  </pic:spPr>
+                </pic:pic>
+              </a:graphicData>
+            </a:graphic>
+          </wp:inline>
+        </w:drawing>
+      </w:r>
+    </w:p>
+    <w:p>
+      <w:pPr>
+        <w:pStyle w:val="ListParagraph"/>
+        <w:adjustRightInd w:val="0"/>
+        <w:snapToGrid w:val="0"/>
+        <w:spacing w:after="240"/>
+        <w:ind w:leftChars="0" w:left="0"/>
+        <w:jc w:val="center"/>
+        <w:rPr>
+          <w:rFonts w:ascii="Microsoft JhengHei UI" w:eastAsia="Microsoft JhengHei UI" w:hAnsi="Microsoft JhengHei UI"/>
+          <w:szCs w:val="24"/>
+        </w:rPr>
+      </w:pPr>
+      <m:oMath>
+        <m:d>
+          <m:dPr>
+            <m:begChr m:val="{"/>
+            <m:endChr m:val=""/>
+            <m:ctrlPr>
+              <w:rPr>
+                <w:rFonts w:ascii="Cambria Math" w:eastAsia="Microsoft JhengHei UI" w:hAnsi="Cambria Math"/>
+                <w:i/>
+                <w:szCs w:val="24"/>
+              </w:rPr>
+            </m:ctrlPr>
+          </m:dPr>
+          <m:e>
+            <m:eqArr>
+              <m:eqArrPr>
+                <m:ctrlPr>
+                  <w:rPr>
+                    <w:rFonts w:ascii="Cambria Math" w:eastAsia="Microsoft JhengHei UI" w:hAnsi="Cambria Math"/>
+                    <w:i/>
+                    <w:szCs w:val="24"/>
+                  </w:rPr>
+                </m:ctrlPr>
+              </m:eqArrPr>
+              <m:e>
+                <m:sSub>
+                  <m:sSubPr>
+                    <m:ctrlPr>
+                      <w:rPr>
+                        <w:rFonts w:ascii="Cambria Math" w:eastAsia="Microsoft JhengHei UI" w:hAnsi="Cambria Math"/>
+                        <w:i/>
+                        <w:szCs w:val="24"/>
+                      </w:rPr>
+                    </m:ctrlPr>
+                  </m:sSubPr>
+                  <m:e>
+                    <m:r>
+                      <w:rPr>
+                        <w:rFonts w:ascii="Cambria Math" w:eastAsia="Microsoft JhengHei UI" w:hAnsi="Cambria Math"/>
+                        <w:szCs w:val="24"/>
+                      </w:rPr>
+                      <m:t>E</m:t>
+                    </m:r>
+                  </m:e>
+                  <m:sub>
+                    <m:r>
+                      <w:rPr>
+                        <w:rFonts w:ascii="Cambria Math" w:eastAsia="Microsoft JhengHei UI" w:hAnsi="Cambria Math"/>
+                        <w:szCs w:val="24"/>
+                      </w:rPr>
+                      <m:t>g</m:t>
+                    </m:r>
+                  </m:sub>
+                </m:sSub>
+                <m:r>
+                  <w:rPr>
+                    <w:rFonts w:ascii="Cambria Math" w:eastAsia="Microsoft JhengHei UI" w:hAnsi="Cambria Math"/>
+                    <w:szCs w:val="24"/>
+                  </w:rPr>
+                  <m:t>&amp;≅&amp;&amp;</m:t>
+                </m:r>
+                <m:r>
+                  <w:rPr>
+                    <w:rFonts w:ascii="Cambria Math" w:eastAsia="Microsoft JhengHei UI" w:hAnsi="Cambria Math"/>
+                    <w:szCs w:val="24"/>
+                  </w:rPr>
+                  <m:t>2.77</m:t>
+                </m:r>
+                <m:r>
+                  <w:rPr>
+                    <w:rFonts w:ascii="Cambria Math" w:eastAsia="Microsoft JhengHei UI" w:hAnsi="Cambria Math"/>
+                    <w:szCs w:val="24"/>
+                  </w:rPr>
+                  <m:t>&amp;&amp;</m:t>
+                </m:r>
+                <m:d>
+                  <m:dPr>
+                    <m:ctrlPr>
+                      <w:rPr>
+                        <w:rFonts w:ascii="Cambria Math" w:eastAsia="Microsoft JhengHei UI" w:hAnsi="Cambria Math"/>
+                        <w:iCs/>
+                        <w:szCs w:val="24"/>
+                      </w:rPr>
+                    </m:ctrlPr>
+                  </m:dPr>
+                  <m:e>
+                    <m:r>
+                      <m:rPr>
+                        <m:sty m:val="p"/>
+                      </m:rPr>
+                      <w:rPr>
+                        <w:rFonts w:ascii="Cambria Math" w:eastAsia="Microsoft JhengHei UI" w:hAnsi="Cambria Math"/>
+                        <w:szCs w:val="24"/>
+                      </w:rPr>
+                      <m:t>eV</m:t>
+                    </m:r>
+                  </m:e>
+                </m:d>
+              </m:e>
+              <m:e>
+                <m:sSub>
+                  <m:sSubPr>
+                    <m:ctrlPr>
+                      <w:rPr>
+                        <w:rFonts w:ascii="Cambria Math" w:eastAsia="Microsoft JhengHei UI" w:hAnsi="Cambria Math"/>
+                        <w:i/>
+                        <w:szCs w:val="24"/>
+                      </w:rPr>
+                    </m:ctrlPr>
+                  </m:sSubPr>
+                  <m:e>
+                    <m:r>
+                      <w:rPr>
+                        <w:rFonts w:ascii="Cambria Math" w:eastAsia="Microsoft JhengHei UI" w:hAnsi="Cambria Math"/>
+                        <w:szCs w:val="24"/>
+                      </w:rPr>
+                      <m:t>R</m:t>
+                    </m:r>
+                  </m:e>
+                  <m:sub>
+                    <m:r>
+                      <w:rPr>
+                        <w:rFonts w:ascii="Cambria Math" w:eastAsia="Microsoft JhengHei UI" w:hAnsi="Cambria Math"/>
+                        <w:szCs w:val="24"/>
+                      </w:rPr>
+                      <m:t>S</m:t>
+                    </m:r>
+                  </m:sub>
+                </m:sSub>
+                <m:r>
+                  <w:rPr>
+                    <w:rFonts w:ascii="Cambria Math" w:eastAsia="Microsoft JhengHei UI" w:hAnsi="Cambria Math"/>
+                    <w:szCs w:val="24"/>
+                  </w:rPr>
+                  <m:t>&amp;≅&amp;&amp;</m:t>
+                </m:r>
+                <m:r>
+                  <w:rPr>
+                    <w:rFonts w:ascii="Cambria Math" w:eastAsia="Microsoft JhengHei UI" w:hAnsi="Cambria Math"/>
+                    <w:szCs w:val="24"/>
+                  </w:rPr>
+                  <m:t>5.71</m:t>
+                </m:r>
+                <m:r>
+                  <w:rPr>
+                    <w:rFonts w:ascii="Cambria Math" w:eastAsia="Microsoft JhengHei UI" w:hAnsi="Cambria Math"/>
+                    <w:szCs w:val="24"/>
+                  </w:rPr>
+                  <m:t>&amp;&amp;</m:t>
+                </m:r>
+                <m:d>
+                  <m:dPr>
+                    <m:ctrlPr>
+                      <w:rPr>
+                        <w:rFonts w:ascii="Cambria Math" w:eastAsia="Microsoft JhengHei UI" w:hAnsi="Cambria Math"/>
+                        <w:iCs/>
+                        <w:szCs w:val="24"/>
+                      </w:rPr>
+                    </m:ctrlPr>
+                  </m:dPr>
+                  <m:e>
+                    <m:r>
+                      <m:rPr>
+                        <m:sty m:val="p"/>
+                      </m:rPr>
+                      <w:rPr>
+                        <w:rFonts w:ascii="Cambria Math" w:eastAsia="Microsoft JhengHei UI" w:hAnsi="Cambria Math"/>
+                        <w:szCs w:val="24"/>
+                      </w:rPr>
+                      <m:t>Ω</m:t>
+                    </m:r>
+                  </m:e>
+                </m:d>
+              </m:e>
+              <m:e>
+                <m:r>
+                  <w:rPr>
+                    <w:rFonts w:ascii="Cambria Math" w:eastAsia="Microsoft JhengHei UI" w:hAnsi="Cambria Math"/>
+                    <w:szCs w:val="24"/>
+                  </w:rPr>
+                  <m:t>n&amp;≅&amp;&amp;</m:t>
+                </m:r>
+                <m:r>
+                  <w:rPr>
+                    <w:rFonts w:ascii="Cambria Math" w:eastAsia="Microsoft JhengHei UI" w:hAnsi="Cambria Math"/>
+                    <w:szCs w:val="24"/>
+                  </w:rPr>
+                  <m:t>2.09</m:t>
+                </m:r>
+              </m:e>
+            </m:eqArr>
+          </m:e>
+        </m:d>
+      </m:oMath>
+      <w:r>
+        <w:rPr>
+          <w:rFonts w:ascii="Microsoft JhengHei UI" w:eastAsia="Microsoft JhengHei UI" w:hAnsi="Microsoft JhengHei UI"/>
+          <w:szCs w:val="24"/>
+        </w:rPr>
+        <w:br w:type="page"/>
+      </w:r>
+    </w:p>
+    <w:p>
+      <w:pPr>
+        <w:pStyle w:val="ListParagraph"/>
         <w:numPr>
           <w:ilvl w:val="0"/>
           <w:numId w:val="2"/>
@@ -484,6 +1036,7 @@
           <w:bCs/>
           <w:szCs w:val="24"/>
         </w:rPr>
+        <w:lastRenderedPageBreak/>
         <w:t>分析觀察到的發光波段並解釋其發光機制</w:t>
       </w:r>
     </w:p>
@@ -668,7 +1221,7 @@
                     </pic:cNvPicPr>
                   </pic:nvPicPr>
                   <pic:blipFill>
-                    <a:blip r:embed="rId8">
+                    <a:blip r:embed="rId9">
                       <a:extLst>
                         <a:ext uri="{28A0092B-C50C-407E-A947-70E740481C1C}">
                           <a14:useLocalDpi xmlns:a14="http://schemas.microsoft.com/office/drawing/2010/main" val="0"/>
@@ -752,89 +1305,16 @@
         <w:spacing w:after="240"/>
         <w:ind w:leftChars="0" w:left="0" w:firstLineChars="177" w:firstLine="425"/>
         <w:rPr>
+          <w:rFonts w:ascii="Microsoft JhengHei UI" w:eastAsia="Microsoft JhengHei UI" w:hAnsi="Microsoft JhengHei UI"/>
+          <w:szCs w:val="24"/>
+        </w:rPr>
+      </w:pPr>
+      <w:r>
+        <w:rPr>
           <w:rFonts w:ascii="Microsoft JhengHei UI" w:eastAsia="Microsoft JhengHei UI" w:hAnsi="Microsoft JhengHei UI" w:hint="eastAsia"/>
           <w:szCs w:val="24"/>
         </w:rPr>
-      </w:pPr>
-      <w:proofErr w:type="gramStart"/>
-      <w:r>
-        <w:rPr>
-          <w:rFonts w:ascii="Microsoft JhengHei UI" w:eastAsia="Microsoft JhengHei UI" w:hAnsi="Microsoft JhengHei UI" w:hint="eastAsia"/>
-          <w:szCs w:val="24"/>
-        </w:rPr>
-        <w:t>溫</w:t>
-      </w:r>
-      <w:proofErr w:type="gramEnd"/>
-      <w:r>
-        <w:rPr>
-          <w:rFonts w:ascii="Microsoft JhengHei UI" w:eastAsia="Microsoft JhengHei UI" w:hAnsi="Microsoft JhengHei UI" w:hint="eastAsia"/>
-          <w:szCs w:val="24"/>
-        </w:rPr>
-        <w:t>度愈低，得到的IQE</w:t>
-      </w:r>
-      <w:proofErr w:type="gramStart"/>
-      <w:r>
-        <w:rPr>
-          <w:rFonts w:ascii="Microsoft JhengHei UI" w:eastAsia="Microsoft JhengHei UI" w:hAnsi="Microsoft JhengHei UI" w:hint="eastAsia"/>
-          <w:szCs w:val="24"/>
-        </w:rPr>
-        <w:t>會</w:t>
-      </w:r>
-      <w:proofErr w:type="gramEnd"/>
-      <w:r>
-        <w:rPr>
-          <w:rFonts w:ascii="Microsoft JhengHei UI" w:eastAsia="Microsoft JhengHei UI" w:hAnsi="Microsoft JhengHei UI" w:hint="eastAsia"/>
-          <w:szCs w:val="24"/>
-        </w:rPr>
-        <w:t>愈低，因</w:t>
-      </w:r>
-      <w:proofErr w:type="gramStart"/>
-      <w:r>
-        <w:rPr>
-          <w:rFonts w:ascii="Microsoft JhengHei UI" w:eastAsia="Microsoft JhengHei UI" w:hAnsi="Microsoft JhengHei UI" w:hint="eastAsia"/>
-          <w:szCs w:val="24"/>
-        </w:rPr>
-        <w:t>為</w:t>
-      </w:r>
-      <w:proofErr w:type="gramEnd"/>
-      <w:r>
-        <w:rPr>
-          <w:rFonts w:ascii="Microsoft JhengHei UI" w:eastAsia="Microsoft JhengHei UI" w:hAnsi="Microsoft JhengHei UI" w:hint="eastAsia"/>
-          <w:szCs w:val="24"/>
-        </w:rPr>
-        <w:t>螢光的路</w:t>
-      </w:r>
-      <w:proofErr w:type="gramStart"/>
-      <w:r>
-        <w:rPr>
-          <w:rFonts w:ascii="Microsoft JhengHei UI" w:eastAsia="Microsoft JhengHei UI" w:hAnsi="Microsoft JhengHei UI" w:hint="eastAsia"/>
-          <w:szCs w:val="24"/>
-        </w:rPr>
-        <w:t>徑</w:t>
-      </w:r>
-      <w:proofErr w:type="gramEnd"/>
-      <w:r>
-        <w:rPr>
-          <w:rFonts w:ascii="Microsoft JhengHei UI" w:eastAsia="Microsoft JhengHei UI" w:hAnsi="Microsoft JhengHei UI" w:hint="eastAsia"/>
-          <w:szCs w:val="24"/>
-        </w:rPr>
-        <w:t>愈</w:t>
-      </w:r>
-      <w:proofErr w:type="gramStart"/>
-      <w:r>
-        <w:rPr>
-          <w:rFonts w:ascii="Microsoft JhengHei UI" w:eastAsia="Microsoft JhengHei UI" w:hAnsi="Microsoft JhengHei UI" w:hint="eastAsia"/>
-          <w:szCs w:val="24"/>
-        </w:rPr>
-        <w:t>不</w:t>
-      </w:r>
-      <w:proofErr w:type="gramEnd"/>
-      <w:r>
-        <w:rPr>
-          <w:rFonts w:ascii="Microsoft JhengHei UI" w:eastAsia="Microsoft JhengHei UI" w:hAnsi="Microsoft JhengHei UI" w:hint="eastAsia"/>
-          <w:szCs w:val="24"/>
-        </w:rPr>
-        <w:t>乾淨。</w:t>
+        <w:t>溫度愈低，得到的IQE會愈低，因為螢光的路徑愈不乾淨。</w:t>
       </w:r>
     </w:p>
     <w:p>
@@ -872,7 +1352,7 @@
         <w:spacing w:after="240"/>
         <w:ind w:leftChars="0" w:left="0" w:firstLineChars="177" w:firstLine="425"/>
         <w:rPr>
-          <w:rFonts w:ascii="Microsoft JhengHei UI" w:eastAsia="Microsoft JhengHei UI" w:hAnsi="Microsoft JhengHei UI" w:hint="eastAsia"/>
+          <w:rFonts w:ascii="Microsoft JhengHei UI" w:eastAsia="Microsoft JhengHei UI" w:hAnsi="Microsoft JhengHei UI"/>
           <w:szCs w:val="24"/>
         </w:rPr>
       </w:pPr>
@@ -951,7 +1431,7 @@
 </file>
 
 <file path=word/endnotes.xml><?xml version="1.0" encoding="utf-8"?>
-<w:endnotes xmlns:wpc="http://schemas.microsoft.com/office/word/2010/wordprocessingCanvas" xmlns:cx="http://schemas.microsoft.com/office/drawing/2014/chartex" xmlns:cx1="http://schemas.microsoft.com/office/drawing/2015/9/8/chartex" xmlns:cx2="http://schemas.microsoft.com/office/drawing/2015/10/21/chartex" xmlns:cx3="http://schemas.microsoft.com/office/drawing/2016/5/9/chartex" xmlns:cx4="http://schemas.microsoft.com/office/drawing/2016/5/10/chartex" xmlns:cx5="http://schemas.microsoft.com/office/drawing/2016/5/11/chartex" xmlns:cx6="http://schemas.microsoft.com/office/drawing/2016/5/12/chartex" xmlns:cx7="http://schemas.microsoft.com/office/drawing/2016/5/13/chartex" xmlns:cx8="http://schemas.microsoft.com/office/drawing/2016/5/14/chartex" xmlns:mc="http://schemas.openxmlformats.org/markup-compatibility/2006" xmlns:aink="http://schemas.microsoft.com/office/drawing/2016/ink" xmlns:am3d="http://schemas.microsoft.com/office/drawing/2017/model3d" xmlns:o="urn:schemas-microsoft-com:office:office" xmlns:r="http://schemas.openxmlformats.org/officeDocument/2006/relationships" xmlns:m="http://schemas.openxmlformats.org/officeDocument/2006/math" xmlns:v="urn:schemas-microsoft-com:vml" xmlns:wp14="http://schemas.microsoft.com/office/word/2010/wordprocessingDrawing" xmlns:wp="http://schemas.openxmlformats.org/drawingml/2006/wordprocessingDrawing" xmlns:w10="urn:schemas-microsoft-com:office:word" xmlns:w="http://schemas.openxmlformats.org/wordprocessingml/2006/main" xmlns:w14="http://schemas.microsoft.com/office/word/2010/wordml" xmlns:w15="http://schemas.microsoft.com/office/word/2012/wordml" xmlns:w16cex="http://schemas.microsoft.com/office/word/2018/wordml/cex" xmlns:w16cid="http://schemas.microsoft.com/office/word/2016/wordml/cid" xmlns:w16="http://schemas.microsoft.com/office/word/2018/wordml" xmlns:w16se="http://schemas.microsoft.com/office/word/2015/wordml/symex" xmlns:wpg="http://schemas.microsoft.com/office/word/2010/wordprocessingGroup" xmlns:wpi="http://schemas.microsoft.com/office/word/2010/wordprocessingInk" xmlns:wne="http://schemas.microsoft.com/office/word/2006/wordml" xmlns:wps="http://schemas.microsoft.com/office/word/2010/wordprocessingShape" mc:Ignorable="w14 w15 w16se w16cid w16 w16cex wp14">
+<w:endnotes xmlns:wpc="http://schemas.microsoft.com/office/word/2010/wordprocessingCanvas" xmlns:cx="http://schemas.microsoft.com/office/drawing/2014/chartex" xmlns:cx1="http://schemas.microsoft.com/office/drawing/2015/9/8/chartex" xmlns:cx2="http://schemas.microsoft.com/office/drawing/2015/10/21/chartex" xmlns:cx3="http://schemas.microsoft.com/office/drawing/2016/5/9/chartex" xmlns:cx4="http://schemas.microsoft.com/office/drawing/2016/5/10/chartex" xmlns:cx5="http://schemas.microsoft.com/office/drawing/2016/5/11/chartex" xmlns:cx6="http://schemas.microsoft.com/office/drawing/2016/5/12/chartex" xmlns:cx7="http://schemas.microsoft.com/office/drawing/2016/5/13/chartex" xmlns:cx8="http://schemas.microsoft.com/office/drawing/2016/5/14/chartex" xmlns:mc="http://schemas.openxmlformats.org/markup-compatibility/2006" xmlns:aink="http://schemas.microsoft.com/office/drawing/2016/ink" xmlns:am3d="http://schemas.microsoft.com/office/drawing/2017/model3d" xmlns:o="urn:schemas-microsoft-com:office:office" xmlns:r="http://schemas.openxmlformats.org/officeDocument/2006/relationships" xmlns:m="http://schemas.openxmlformats.org/officeDocument/2006/math" xmlns:v="urn:schemas-microsoft-com:vml" xmlns:wp14="http://schemas.microsoft.com/office/word/2010/wordprocessingDrawing" xmlns:wp="http://schemas.openxmlformats.org/drawingml/2006/wordprocessingDrawing" xmlns:w10="urn:schemas-microsoft-com:office:word" xmlns:w="http://schemas.openxmlformats.org/wordprocessingml/2006/main" xmlns:w14="http://schemas.microsoft.com/office/word/2010/wordml" xmlns:w15="http://schemas.microsoft.com/office/word/2012/wordml" xmlns:w16cex="http://schemas.microsoft.com/office/word/2018/wordml/cex" xmlns:w16cid="http://schemas.microsoft.com/office/word/2016/wordml/cid" xmlns:w16="http://schemas.microsoft.com/office/word/2018/wordml" xmlns:w16sdtdh="http://schemas.microsoft.com/office/word/2020/wordml/sdtdatahash" xmlns:w16se="http://schemas.microsoft.com/office/word/2015/wordml/symex" xmlns:wpg="http://schemas.microsoft.com/office/word/2010/wordprocessingGroup" xmlns:wpi="http://schemas.microsoft.com/office/word/2010/wordprocessingInk" xmlns:wne="http://schemas.microsoft.com/office/word/2006/wordml" xmlns:wps="http://schemas.microsoft.com/office/word/2010/wordprocessingShape" mc:Ignorable="w14 w15 w16se w16cid w16 w16cex w16sdtdh wp14">
   <w:endnote w:type="separator" w:id="-1">
     <w:p>
       <w:r>
@@ -970,7 +1450,7 @@
 </file>
 
 <file path=word/footnotes.xml><?xml version="1.0" encoding="utf-8"?>
-<w:footnotes xmlns:wpc="http://schemas.microsoft.com/office/word/2010/wordprocessingCanvas" xmlns:cx="http://schemas.microsoft.com/office/drawing/2014/chartex" xmlns:cx1="http://schemas.microsoft.com/office/drawing/2015/9/8/chartex" xmlns:cx2="http://schemas.microsoft.com/office/drawing/2015/10/21/chartex" xmlns:cx3="http://schemas.microsoft.com/office/drawing/2016/5/9/chartex" xmlns:cx4="http://schemas.microsoft.com/office/drawing/2016/5/10/chartex" xmlns:cx5="http://schemas.microsoft.com/office/drawing/2016/5/11/chartex" xmlns:cx6="http://schemas.microsoft.com/office/drawing/2016/5/12/chartex" xmlns:cx7="http://schemas.microsoft.com/office/drawing/2016/5/13/chartex" xmlns:cx8="http://schemas.microsoft.com/office/drawing/2016/5/14/chartex" xmlns:mc="http://schemas.openxmlformats.org/markup-compatibility/2006" xmlns:aink="http://schemas.microsoft.com/office/drawing/2016/ink" xmlns:am3d="http://schemas.microsoft.com/office/drawing/2017/model3d" xmlns:o="urn:schemas-microsoft-com:office:office" xmlns:r="http://schemas.openxmlformats.org/officeDocument/2006/relationships" xmlns:m="http://schemas.openxmlformats.org/officeDocument/2006/math" xmlns:v="urn:schemas-microsoft-com:vml" xmlns:wp14="http://schemas.microsoft.com/office/word/2010/wordprocessingDrawing" xmlns:wp="http://schemas.openxmlformats.org/drawingml/2006/wordprocessingDrawing" xmlns:w10="urn:schemas-microsoft-com:office:word" xmlns:w="http://schemas.openxmlformats.org/wordprocessingml/2006/main" xmlns:w14="http://schemas.microsoft.com/office/word/2010/wordml" xmlns:w15="http://schemas.microsoft.com/office/word/2012/wordml" xmlns:w16cex="http://schemas.microsoft.com/office/word/2018/wordml/cex" xmlns:w16cid="http://schemas.microsoft.com/office/word/2016/wordml/cid" xmlns:w16="http://schemas.microsoft.com/office/word/2018/wordml" xmlns:w16se="http://schemas.microsoft.com/office/word/2015/wordml/symex" xmlns:wpg="http://schemas.microsoft.com/office/word/2010/wordprocessingGroup" xmlns:wpi="http://schemas.microsoft.com/office/word/2010/wordprocessingInk" xmlns:wne="http://schemas.microsoft.com/office/word/2006/wordml" xmlns:wps="http://schemas.microsoft.com/office/word/2010/wordprocessingShape" mc:Ignorable="w14 w15 w16se w16cid w16 w16cex wp14">
+<w:footnotes xmlns:wpc="http://schemas.microsoft.com/office/word/2010/wordprocessingCanvas" xmlns:cx="http://schemas.microsoft.com/office/drawing/2014/chartex" xmlns:cx1="http://schemas.microsoft.com/office/drawing/2015/9/8/chartex" xmlns:cx2="http://schemas.microsoft.com/office/drawing/2015/10/21/chartex" xmlns:cx3="http://schemas.microsoft.com/office/drawing/2016/5/9/chartex" xmlns:cx4="http://schemas.microsoft.com/office/drawing/2016/5/10/chartex" xmlns:cx5="http://schemas.microsoft.com/office/drawing/2016/5/11/chartex" xmlns:cx6="http://schemas.microsoft.com/office/drawing/2016/5/12/chartex" xmlns:cx7="http://schemas.microsoft.com/office/drawing/2016/5/13/chartex" xmlns:cx8="http://schemas.microsoft.com/office/drawing/2016/5/14/chartex" xmlns:mc="http://schemas.openxmlformats.org/markup-compatibility/2006" xmlns:aink="http://schemas.microsoft.com/office/drawing/2016/ink" xmlns:am3d="http://schemas.microsoft.com/office/drawing/2017/model3d" xmlns:o="urn:schemas-microsoft-com:office:office" xmlns:r="http://schemas.openxmlformats.org/officeDocument/2006/relationships" xmlns:m="http://schemas.openxmlformats.org/officeDocument/2006/math" xmlns:v="urn:schemas-microsoft-com:vml" xmlns:wp14="http://schemas.microsoft.com/office/word/2010/wordprocessingDrawing" xmlns:wp="http://schemas.openxmlformats.org/drawingml/2006/wordprocessingDrawing" xmlns:w10="urn:schemas-microsoft-com:office:word" xmlns:w="http://schemas.openxmlformats.org/wordprocessingml/2006/main" xmlns:w14="http://schemas.microsoft.com/office/word/2010/wordml" xmlns:w15="http://schemas.microsoft.com/office/word/2012/wordml" xmlns:w16cex="http://schemas.microsoft.com/office/word/2018/wordml/cex" xmlns:w16cid="http://schemas.microsoft.com/office/word/2016/wordml/cid" xmlns:w16="http://schemas.microsoft.com/office/word/2018/wordml" xmlns:w16sdtdh="http://schemas.microsoft.com/office/word/2020/wordml/sdtdatahash" xmlns:w16se="http://schemas.microsoft.com/office/word/2015/wordml/symex" xmlns:wpg="http://schemas.microsoft.com/office/word/2010/wordprocessingGroup" xmlns:wpi="http://schemas.microsoft.com/office/word/2010/wordprocessingInk" xmlns:wne="http://schemas.microsoft.com/office/word/2006/wordml" xmlns:wps="http://schemas.microsoft.com/office/word/2010/wordprocessingShape" mc:Ignorable="w14 w15 w16se w16cid w16 w16cex w16sdtdh wp14">
   <w:footnote w:type="separator" w:id="-1">
     <w:p>
       <w:r>
@@ -989,7 +1469,7 @@
 </file>
 
 <file path=word/numbering.xml><?xml version="1.0" encoding="utf-8"?>
-<w:numbering xmlns:wpc="http://schemas.microsoft.com/office/word/2010/wordprocessingCanvas" xmlns:cx="http://schemas.microsoft.com/office/drawing/2014/chartex" xmlns:cx1="http://schemas.microsoft.com/office/drawing/2015/9/8/chartex" xmlns:cx2="http://schemas.microsoft.com/office/drawing/2015/10/21/chartex" xmlns:cx3="http://schemas.microsoft.com/office/drawing/2016/5/9/chartex" xmlns:cx4="http://schemas.microsoft.com/office/drawing/2016/5/10/chartex" xmlns:cx5="http://schemas.microsoft.com/office/drawing/2016/5/11/chartex" xmlns:cx6="http://schemas.microsoft.com/office/drawing/2016/5/12/chartex" xmlns:cx7="http://schemas.microsoft.com/office/drawing/2016/5/13/chartex" xmlns:cx8="http://schemas.microsoft.com/office/drawing/2016/5/14/chartex" xmlns:mc="http://schemas.openxmlformats.org/markup-compatibility/2006" xmlns:aink="http://schemas.microsoft.com/office/drawing/2016/ink" xmlns:am3d="http://schemas.microsoft.com/office/drawing/2017/model3d" xmlns:o="urn:schemas-microsoft-com:office:office" xmlns:r="http://schemas.openxmlformats.org/officeDocument/2006/relationships" xmlns:m="http://schemas.openxmlformats.org/officeDocument/2006/math" xmlns:v="urn:schemas-microsoft-com:vml" xmlns:wp14="http://schemas.microsoft.com/office/word/2010/wordprocessingDrawing" xmlns:wp="http://schemas.openxmlformats.org/drawingml/2006/wordprocessingDrawing" xmlns:w10="urn:schemas-microsoft-com:office:word" xmlns:w="http://schemas.openxmlformats.org/wordprocessingml/2006/main" xmlns:w14="http://schemas.microsoft.com/office/word/2010/wordml" xmlns:w15="http://schemas.microsoft.com/office/word/2012/wordml" xmlns:w16cex="http://schemas.microsoft.com/office/word/2018/wordml/cex" xmlns:w16cid="http://schemas.microsoft.com/office/word/2016/wordml/cid" xmlns:w16="http://schemas.microsoft.com/office/word/2018/wordml" xmlns:w16se="http://schemas.microsoft.com/office/word/2015/wordml/symex" xmlns:wpg="http://schemas.microsoft.com/office/word/2010/wordprocessingGroup" xmlns:wpi="http://schemas.microsoft.com/office/word/2010/wordprocessingInk" xmlns:wne="http://schemas.microsoft.com/office/word/2006/wordml" xmlns:wps="http://schemas.microsoft.com/office/word/2010/wordprocessingShape" mc:Ignorable="w14 w15 w16se w16cid w16 w16cex wp14">
+<w:numbering xmlns:wpc="http://schemas.microsoft.com/office/word/2010/wordprocessingCanvas" xmlns:cx="http://schemas.microsoft.com/office/drawing/2014/chartex" xmlns:cx1="http://schemas.microsoft.com/office/drawing/2015/9/8/chartex" xmlns:cx2="http://schemas.microsoft.com/office/drawing/2015/10/21/chartex" xmlns:cx3="http://schemas.microsoft.com/office/drawing/2016/5/9/chartex" xmlns:cx4="http://schemas.microsoft.com/office/drawing/2016/5/10/chartex" xmlns:cx5="http://schemas.microsoft.com/office/drawing/2016/5/11/chartex" xmlns:cx6="http://schemas.microsoft.com/office/drawing/2016/5/12/chartex" xmlns:cx7="http://schemas.microsoft.com/office/drawing/2016/5/13/chartex" xmlns:cx8="http://schemas.microsoft.com/office/drawing/2016/5/14/chartex" xmlns:mc="http://schemas.openxmlformats.org/markup-compatibility/2006" xmlns:aink="http://schemas.microsoft.com/office/drawing/2016/ink" xmlns:am3d="http://schemas.microsoft.com/office/drawing/2017/model3d" xmlns:o="urn:schemas-microsoft-com:office:office" xmlns:r="http://schemas.openxmlformats.org/officeDocument/2006/relationships" xmlns:m="http://schemas.openxmlformats.org/officeDocument/2006/math" xmlns:v="urn:schemas-microsoft-com:vml" xmlns:wp14="http://schemas.microsoft.com/office/word/2010/wordprocessingDrawing" xmlns:wp="http://schemas.openxmlformats.org/drawingml/2006/wordprocessingDrawing" xmlns:w10="urn:schemas-microsoft-com:office:word" xmlns:w="http://schemas.openxmlformats.org/wordprocessingml/2006/main" xmlns:w14="http://schemas.microsoft.com/office/word/2010/wordml" xmlns:w15="http://schemas.microsoft.com/office/word/2012/wordml" xmlns:w16cex="http://schemas.microsoft.com/office/word/2018/wordml/cex" xmlns:w16cid="http://schemas.microsoft.com/office/word/2016/wordml/cid" xmlns:w16="http://schemas.microsoft.com/office/word/2018/wordml" xmlns:w16sdtdh="http://schemas.microsoft.com/office/word/2020/wordml/sdtdatahash" xmlns:w16se="http://schemas.microsoft.com/office/word/2015/wordml/symex" xmlns:wpg="http://schemas.microsoft.com/office/word/2010/wordprocessingGroup" xmlns:wpi="http://schemas.microsoft.com/office/word/2010/wordprocessingInk" xmlns:wne="http://schemas.microsoft.com/office/word/2006/wordml" xmlns:wps="http://schemas.microsoft.com/office/word/2010/wordprocessingShape" mc:Ignorable="w14 w15 w16se w16cid w16 w16cex w16sdtdh wp14">
   <w:abstractNum w:abstractNumId="0" w15:restartNumberingAfterBreak="0">
     <w:nsid w:val="54EF123D"/>
     <w:multiLevelType w:val="hybridMultilevel"/>
@@ -1315,7 +1795,7 @@
 </file>
 
 <file path=word/styles.xml><?xml version="1.0" encoding="utf-8"?>
-<w:styles xmlns:mc="http://schemas.openxmlformats.org/markup-compatibility/2006" xmlns:r="http://schemas.openxmlformats.org/officeDocument/2006/relationships" xmlns:w="http://schemas.openxmlformats.org/wordprocessingml/2006/main" xmlns:w14="http://schemas.microsoft.com/office/word/2010/wordml" xmlns:w15="http://schemas.microsoft.com/office/word/2012/wordml" xmlns:w16cex="http://schemas.microsoft.com/office/word/2018/wordml/cex" xmlns:w16cid="http://schemas.microsoft.com/office/word/2016/wordml/cid" xmlns:w16="http://schemas.microsoft.com/office/word/2018/wordml" xmlns:w16se="http://schemas.microsoft.com/office/word/2015/wordml/symex" mc:Ignorable="w14 w15 w16se w16cid w16 w16cex">
+<w:styles xmlns:mc="http://schemas.openxmlformats.org/markup-compatibility/2006" xmlns:r="http://schemas.openxmlformats.org/officeDocument/2006/relationships" xmlns:w="http://schemas.openxmlformats.org/wordprocessingml/2006/main" xmlns:w14="http://schemas.microsoft.com/office/word/2010/wordml" xmlns:w15="http://schemas.microsoft.com/office/word/2012/wordml" xmlns:w16cex="http://schemas.microsoft.com/office/word/2018/wordml/cex" xmlns:w16cid="http://schemas.microsoft.com/office/word/2016/wordml/cid" xmlns:w16="http://schemas.microsoft.com/office/word/2018/wordml" xmlns:w16sdtdh="http://schemas.microsoft.com/office/word/2020/wordml/sdtdatahash" xmlns:w16se="http://schemas.microsoft.com/office/word/2015/wordml/symex" mc:Ignorable="w14 w15 w16se w16cid w16 w16cex w16sdtdh">
   <w:docDefaults>
     <w:rPrDefault>
       <w:rPr>

</xml_diff>